<commit_message>
se anadieron complementos en diversos doc
</commit_message>
<xml_diff>
--- a/02.Implementación de proyecto/Pruebas/Unitarias/SGySHT_Casos de pruebas HU11_v01.docx
+++ b/02.Implementación de proyecto/Pruebas/Unitarias/SGySHT_Casos de pruebas HU11_v01.docx
@@ -299,56 +299,150 @@
                 <w:rFonts w:ascii="Arial" w:hAnsi="Arial" w:cs="Arial"/>
                 <w:lang w:eastAsia="es-MX"/>
               </w:rPr>
-              <w:t>13</w:t>
-            </w:r>
+              <w:t>08</w:t>
+            </w:r>
+            <w:bookmarkStart w:id="1" w:name="_GoBack"/>
+            <w:bookmarkEnd w:id="1"/>
             <w:r>
               <w:rPr>
                 <w:rFonts w:ascii="Arial" w:hAnsi="Arial" w:cs="Arial"/>
                 <w:lang w:eastAsia="es-MX"/>
               </w:rPr>
-              <w:t>/02/</w:t>
+              <w:t>/04</w:t>
             </w:r>
             <w:r>
               <w:rPr>
                 <w:rFonts w:ascii="Arial" w:hAnsi="Arial" w:cs="Arial"/>
                 <w:lang w:eastAsia="es-MX"/>
               </w:rPr>
-              <w:t>20</w:t>
+              <w:t>/</w:t>
             </w:r>
             <w:r>
               <w:rPr>
                 <w:rFonts w:ascii="Arial" w:hAnsi="Arial" w:cs="Arial"/>
                 <w:lang w:eastAsia="es-MX"/>
               </w:rPr>
-              <w:t>18</w:t>
-            </w:r>
-          </w:p>
-        </w:tc>
-        <w:tc>
-          <w:tcPr>
-            <w:tcW w:w="0" w:type="auto"/>
-          </w:tcPr>
-          <w:p>
-            <w:pPr>
-              <w:jc w:val="center"/>
+              <w:t>20</w:t>
+            </w:r>
+            <w:r>
               <w:rPr>
                 <w:rFonts w:ascii="Arial" w:hAnsi="Arial" w:cs="Arial"/>
                 <w:lang w:eastAsia="es-MX"/>
               </w:rPr>
-            </w:pPr>
-            <w:r>
+              <w:t>19</w:t>
+            </w:r>
+          </w:p>
+        </w:tc>
+        <w:tc>
+          <w:tcPr>
+            <w:tcW w:w="0" w:type="auto"/>
+          </w:tcPr>
+          <w:p>
+            <w:pPr>
+              <w:jc w:val="center"/>
               <w:rPr>
                 <w:rFonts w:ascii="Arial" w:hAnsi="Arial" w:cs="Arial"/>
                 <w:lang w:eastAsia="es-MX"/>
               </w:rPr>
-              <w:t>Casos</w:t>
-            </w:r>
+            </w:pPr>
             <w:r>
               <w:rPr>
                 <w:rFonts w:ascii="Arial" w:hAnsi="Arial" w:cs="Arial"/>
                 <w:lang w:eastAsia="es-MX"/>
               </w:rPr>
+              <w:t>Casos</w:t>
+            </w:r>
+            <w:r>
+              <w:rPr>
+                <w:rFonts w:ascii="Arial" w:hAnsi="Arial" w:cs="Arial"/>
+                <w:lang w:eastAsia="es-MX"/>
+              </w:rPr>
               <w:t xml:space="preserve"> de prueba de la historia de HU11</w:t>
+            </w:r>
+          </w:p>
+        </w:tc>
+        <w:tc>
+          <w:tcPr>
+            <w:tcW w:w="0" w:type="auto"/>
+          </w:tcPr>
+          <w:p>
+            <w:pPr>
+              <w:jc w:val="center"/>
+              <w:rPr>
+                <w:rFonts w:ascii="Arial" w:hAnsi="Arial" w:cs="Arial"/>
+                <w:lang w:eastAsia="es-MX"/>
+              </w:rPr>
+            </w:pPr>
+            <w:r>
+              <w:rPr>
+                <w:rFonts w:ascii="Arial" w:hAnsi="Arial" w:cs="Arial"/>
+                <w:lang w:eastAsia="es-MX"/>
+              </w:rPr>
+              <w:t>ERTA</w:t>
+            </w:r>
+          </w:p>
+        </w:tc>
+      </w:tr>
+      <w:tr>
+        <w:tc>
+          <w:tcPr>
+            <w:tcW w:w="0" w:type="auto"/>
+          </w:tcPr>
+          <w:p>
+            <w:pPr>
+              <w:jc w:val="center"/>
+              <w:rPr>
+                <w:rFonts w:ascii="Arial" w:hAnsi="Arial" w:cs="Arial"/>
+                <w:lang w:eastAsia="es-MX"/>
+              </w:rPr>
+            </w:pPr>
+            <w:r>
+              <w:rPr>
+                <w:rFonts w:ascii="Arial" w:hAnsi="Arial" w:cs="Arial"/>
+                <w:lang w:eastAsia="es-MX"/>
+              </w:rPr>
+              <w:t>01</w:t>
+            </w:r>
+          </w:p>
+        </w:tc>
+        <w:tc>
+          <w:tcPr>
+            <w:tcW w:w="0" w:type="auto"/>
+          </w:tcPr>
+          <w:p>
+            <w:pPr>
+              <w:rPr>
+                <w:rFonts w:ascii="Arial" w:hAnsi="Arial" w:cs="Arial"/>
+                <w:lang w:eastAsia="es-MX"/>
+              </w:rPr>
+            </w:pPr>
+            <w:r>
+              <w:rPr>
+                <w:rFonts w:ascii="Arial" w:hAnsi="Arial" w:cs="Arial"/>
+                <w:lang w:eastAsia="es-MX"/>
+              </w:rPr>
+              <w:t>30/04/2019</w:t>
+            </w:r>
+          </w:p>
+        </w:tc>
+        <w:tc>
+          <w:tcPr>
+            <w:tcW w:w="0" w:type="auto"/>
+          </w:tcPr>
+          <w:p>
+            <w:pPr>
+              <w:jc w:val="center"/>
+              <w:rPr>
+                <w:rFonts w:ascii="Arial" w:hAnsi="Arial" w:cs="Arial"/>
+                <w:lang w:eastAsia="es-MX"/>
+              </w:rPr>
+            </w:pPr>
+            <w:r>
+              <w:rPr>
+                <w:rFonts w:ascii="Arial" w:hAnsi="Arial" w:cs="Arial"/>
+                <w:lang w:eastAsia="es-MX"/>
+              </w:rPr>
+              <w:t>Ejecución de casos de prueba</w:t>
             </w:r>
           </w:p>
         </w:tc>
@@ -379,7 +473,7 @@
       <w:pPr>
         <w:pStyle w:val="Ttulo1"/>
       </w:pPr>
-      <w:bookmarkStart w:id="1" w:name="_Toc524793411"/>
+      <w:bookmarkStart w:id="2" w:name="_Toc524793411"/>
       <w:bookmarkEnd w:id="0"/>
     </w:p>
     <w:p>
@@ -403,7 +497,7 @@
         <w:lastRenderedPageBreak/>
         <w:t>Casos de pruebas</w:t>
       </w:r>
-      <w:bookmarkEnd w:id="1"/>
+      <w:bookmarkEnd w:id="2"/>
     </w:p>
     <w:p>
       <w:r>
@@ -825,7 +919,7 @@
                 <v:shape id="_x0000_i1025" type="#_x0000_t75" style="width:24pt;height:22.5pt" o:ole="">
                   <v:imagedata r:id="rId11" o:title=""/>
                 </v:shape>
-                <o:OLEObject Type="Embed" ProgID="PBrush" ShapeID="_x0000_i1025" DrawAspect="Content" ObjectID="_1620760159" r:id="rId12"/>
+                <o:OLEObject Type="Embed" ProgID="PBrush" ShapeID="_x0000_i1025" DrawAspect="Content" ObjectID="_1620902590" r:id="rId12"/>
               </w:object>
             </w:r>
           </w:p>
@@ -1221,7 +1315,7 @@
                 <v:shape id="_x0000_i1026" type="#_x0000_t75" style="width:24pt;height:22.5pt" o:ole="">
                   <v:imagedata r:id="rId11" o:title=""/>
                 </v:shape>
-                <o:OLEObject Type="Embed" ProgID="PBrush" ShapeID="_x0000_i1026" DrawAspect="Content" ObjectID="_1620760160" r:id="rId15"/>
+                <o:OLEObject Type="Embed" ProgID="PBrush" ShapeID="_x0000_i1026" DrawAspect="Content" ObjectID="_1620902591" r:id="rId15"/>
               </w:object>
             </w:r>
           </w:p>
@@ -1614,7 +1708,7 @@
                 <v:shape id="_x0000_i1027" type="#_x0000_t75" style="width:24pt;height:22.5pt" o:ole="">
                   <v:imagedata r:id="rId11" o:title=""/>
                 </v:shape>
-                <o:OLEObject Type="Embed" ProgID="PBrush" ShapeID="_x0000_i1027" DrawAspect="Content" ObjectID="_1620760161" r:id="rId18"/>
+                <o:OLEObject Type="Embed" ProgID="PBrush" ShapeID="_x0000_i1027" DrawAspect="Content" ObjectID="_1620902592" r:id="rId18"/>
               </w:object>
             </w:r>
           </w:p>
@@ -1666,8 +1760,6 @@
             <w:r>
               <w:t>1</w:t>
             </w:r>
-            <w:bookmarkStart w:id="2" w:name="_GoBack"/>
-            <w:bookmarkEnd w:id="2"/>
             <w:r>
               <w:t>.4</w:t>
             </w:r>
@@ -2018,7 +2110,7 @@
                 <v:shape id="_x0000_i1028" type="#_x0000_t75" style="width:24pt;height:22.5pt" o:ole="">
                   <v:imagedata r:id="rId11" o:title=""/>
                 </v:shape>
-                <o:OLEObject Type="Embed" ProgID="PBrush" ShapeID="_x0000_i1028" DrawAspect="Content" ObjectID="_1620760162" r:id="rId21"/>
+                <o:OLEObject Type="Embed" ProgID="PBrush" ShapeID="_x0000_i1028" DrawAspect="Content" ObjectID="_1620902593" r:id="rId21"/>
               </w:object>
             </w:r>
           </w:p>
@@ -3556,7 +3648,7 @@
 </file>
 
 <file path=customXml/itemProps1.xml><?xml version="1.0" encoding="utf-8"?>
-<ds:datastoreItem xmlns:ds="http://schemas.openxmlformats.org/officeDocument/2006/customXml" ds:itemID="{DB441F5C-0460-488B-BD23-0390B1B34086}">
+<ds:datastoreItem xmlns:ds="http://schemas.openxmlformats.org/officeDocument/2006/customXml" ds:itemID="{BD7E112B-490B-4DED-B277-445FEE04D31C}">
   <ds:schemaRefs>
     <ds:schemaRef ds:uri="http://schemas.openxmlformats.org/officeDocument/2006/bibliography"/>
   </ds:schemaRefs>

</xml_diff>